<commit_message>
updating all my parts.
</commit_message>
<xml_diff>
--- a/Docs/Reports/Report_4/Parallelisation/Computer/Img/structure.docx
+++ b/Docs/Reports/Report_4/Parallelisation/Computer/Img/structure.docx
@@ -729,17 +729,7 @@
           <w:sz w:val="19"/>
           <w:szCs w:val="19"/>
         </w:rPr>
-        <w:t xml:space="preserve">#pragma omp </w:t>
-      </w:r>
-      <w:r>
-        <w:rPr>
-          <w:rFonts w:ascii="Consolas" w:hAnsi="Consolas" w:cs="Consolas"/>
-          <w:b/>
-          <w:color w:val="ED7D31" w:themeColor="accent2"/>
-          <w:sz w:val="19"/>
-          <w:szCs w:val="19"/>
-        </w:rPr>
-        <w:t>critical</w:t>
+        <w:t>#pragma omp critical</w:t>
       </w:r>
       <w:r>
         <w:rPr>
@@ -844,6 +834,24 @@
       <w:r>
         <w:rPr>
           <w:rFonts w:ascii="Consolas" w:hAnsi="Consolas" w:cs="Consolas"/>
+          <w:color w:val="0070C0"/>
+          <w:sz w:val="19"/>
+          <w:szCs w:val="19"/>
+        </w:rPr>
+        <w:t>lock</w:t>
+      </w:r>
+      <w:r>
+        <w:rPr>
+          <w:rFonts w:ascii="Consolas" w:hAnsi="Consolas" w:cs="Consolas"/>
+          <w:color w:val="0070C0"/>
+          <w:sz w:val="19"/>
+          <w:szCs w:val="19"/>
+        </w:rPr>
+        <w:t xml:space="preserve"> = </w:t>
+      </w:r>
+      <w:r>
+        <w:rPr>
+          <w:rFonts w:ascii="Consolas" w:hAnsi="Consolas" w:cs="Consolas"/>
           <w:color w:val="002060"/>
           <w:sz w:val="19"/>
           <w:szCs w:val="19"/>
@@ -912,7 +920,7 @@
         <w:rPr>
           <w:rFonts w:ascii="Consolas" w:hAnsi="Consolas" w:cs="Consolas"/>
           <w:b/>
-          <w:color w:val="7030A0"/>
+          <w:color w:val="000000" w:themeColor="text1"/>
           <w:sz w:val="19"/>
           <w:szCs w:val="19"/>
         </w:rPr>
@@ -936,46 +944,6 @@
           <w:szCs w:val="19"/>
         </w:rPr>
         <w:t>|</w:t>
-      </w:r>
-      <w:r>
-        <w:rPr>
-          <w:rFonts w:ascii="Consolas" w:hAnsi="Consolas" w:cs="Consolas"/>
-          <w:b/>
-          <w:color w:val="ED7D31" w:themeColor="accent2"/>
-          <w:sz w:val="19"/>
-          <w:szCs w:val="19"/>
-        </w:rPr>
-        <w:tab/>
-      </w:r>
-      <w:r>
-        <w:rPr>
-          <w:rFonts w:ascii="Consolas" w:hAnsi="Consolas" w:cs="Consolas"/>
-          <w:b/>
-          <w:color w:val="ED7D31" w:themeColor="accent2"/>
-          <w:sz w:val="19"/>
-          <w:szCs w:val="19"/>
-        </w:rPr>
-        <w:tab/>
-      </w:r>
-      <w:r>
-        <w:rPr>
-          <w:rFonts w:ascii="Consolas" w:hAnsi="Consolas" w:cs="Consolas"/>
-          <w:b/>
-          <w:color w:val="ED7D31" w:themeColor="accent2"/>
-          <w:sz w:val="19"/>
-          <w:szCs w:val="19"/>
-        </w:rPr>
-        <w:tab/>
-      </w:r>
-      <w:r>
-        <w:rPr>
-          <w:rFonts w:ascii="Consolas" w:hAnsi="Consolas" w:cs="Consolas"/>
-          <w:b/>
-          <w:color w:val="ED7D31" w:themeColor="accent2"/>
-          <w:sz w:val="19"/>
-          <w:szCs w:val="19"/>
-        </w:rPr>
-        <w:tab/>
       </w:r>
     </w:p>
     <w:p>
@@ -991,11 +959,152 @@
         <w:spacing w:after="0"/>
         <w:rPr>
           <w:rFonts w:ascii="Consolas" w:hAnsi="Consolas" w:cs="Consolas"/>
+          <w:sz w:val="19"/>
+          <w:szCs w:val="19"/>
+        </w:rPr>
+      </w:pPr>
+      <w:r>
+        <w:rPr>
+          <w:rFonts w:ascii="Consolas" w:hAnsi="Consolas" w:cs="Consolas"/>
+          <w:b/>
+          <w:color w:val="000000" w:themeColor="text1"/>
+          <w:sz w:val="19"/>
+          <w:szCs w:val="19"/>
+        </w:rPr>
+        <w:tab/>
+      </w:r>
+      <w:r>
+        <w:rPr>
+          <w:rFonts w:ascii="Consolas" w:hAnsi="Consolas" w:cs="Consolas"/>
+          <w:b/>
+          <w:color w:val="ED7D31" w:themeColor="accent2"/>
+          <w:sz w:val="19"/>
+          <w:szCs w:val="19"/>
+        </w:rPr>
+        <w:t>|</w:t>
+      </w:r>
+      <w:r>
+        <w:rPr>
+          <w:rFonts w:ascii="Consolas" w:hAnsi="Consolas" w:cs="Consolas"/>
+          <w:b/>
+          <w:color w:val="ED7D31" w:themeColor="accent2"/>
+          <w:sz w:val="19"/>
+          <w:szCs w:val="19"/>
+        </w:rPr>
+        <w:tab/>
+      </w:r>
+      <w:r>
+        <w:rPr>
+          <w:rFonts w:ascii="Consolas" w:hAnsi="Consolas" w:cs="Consolas"/>
+          <w:b/>
+          <w:color w:val="ED7D31" w:themeColor="accent2"/>
+          <w:sz w:val="19"/>
+          <w:szCs w:val="19"/>
+        </w:rPr>
+        <w:tab/>
+      </w:r>
+      <w:r>
+        <w:rPr>
+          <w:rFonts w:ascii="Consolas" w:hAnsi="Consolas" w:cs="Consolas"/>
+          <w:b/>
+          <w:color w:val="ED7D31" w:themeColor="accent2"/>
+          <w:sz w:val="19"/>
+          <w:szCs w:val="19"/>
+        </w:rPr>
+        <w:tab/>
+      </w:r>
+      <w:r>
+        <w:rPr>
+          <w:rFonts w:ascii="Consolas" w:hAnsi="Consolas" w:cs="Consolas"/>
+          <w:b/>
+          <w:sz w:val="19"/>
+          <w:szCs w:val="19"/>
+        </w:rPr>
+        <w:t>if( </w:t>
+      </w:r>
+      <w:r>
+        <w:rPr>
+          <w:rFonts w:ascii="Consolas" w:hAnsi="Consolas" w:cs="Consolas"/>
+          <w:color w:val="0070C0"/>
+          <w:sz w:val="19"/>
+          <w:szCs w:val="19"/>
+        </w:rPr>
+        <w:t xml:space="preserve">lock </w:t>
+      </w:r>
+      <w:r>
+        <w:rPr>
+          <w:rFonts w:ascii="Consolas" w:hAnsi="Consolas" w:cs="Consolas"/>
+          <w:sz w:val="19"/>
+          <w:szCs w:val="19"/>
+        </w:rPr>
+        <w:t xml:space="preserve">) </w:t>
+      </w:r>
+      <w:r>
+        <w:rPr>
+          <w:rFonts w:ascii="Consolas" w:hAnsi="Consolas" w:cs="Consolas"/>
+          <w:b/>
+          <w:color w:val="FF0000"/>
+          <w:sz w:val="19"/>
+          <w:szCs w:val="19"/>
+        </w:rPr>
+        <w:t>break</w:t>
+      </w:r>
+      <w:r>
+        <w:rPr>
+          <w:rFonts w:ascii="Consolas" w:hAnsi="Consolas" w:cs="Consolas"/>
+          <w:sz w:val="19"/>
+          <w:szCs w:val="19"/>
+        </w:rPr>
+        <w:t>;</w:t>
+      </w:r>
+      <w:r>
+        <w:rPr>
+          <w:rFonts w:ascii="Consolas" w:hAnsi="Consolas" w:cs="Consolas"/>
+          <w:sz w:val="19"/>
+          <w:szCs w:val="19"/>
+        </w:rPr>
+        <w:tab/>
+      </w:r>
+      <w:r>
+        <w:rPr>
+          <w:rFonts w:ascii="Consolas" w:hAnsi="Consolas" w:cs="Consolas"/>
           <w:b/>
           <w:color w:val="538135" w:themeColor="accent6" w:themeShade="BF"/>
           <w:sz w:val="19"/>
           <w:szCs w:val="19"/>
         </w:rPr>
+        <w:t xml:space="preserve">// </w:t>
+      </w:r>
+      <w:r>
+        <w:rPr>
+          <w:rFonts w:ascii="Consolas" w:hAnsi="Consolas" w:cs="Consolas"/>
+          <w:b/>
+          <w:color w:val="538135" w:themeColor="accent6" w:themeShade="BF"/>
+          <w:sz w:val="19"/>
+          <w:szCs w:val="19"/>
+        </w:rPr>
+        <w:t>get out and start simulations</w:t>
+      </w:r>
+    </w:p>
+    <w:p>
+      <w:pPr>
+        <w:tabs>
+          <w:tab w:val="left" w:pos="284"/>
+          <w:tab w:val="left" w:pos="709"/>
+          <w:tab w:val="left" w:pos="1134"/>
+          <w:tab w:val="left" w:pos="1560"/>
+          <w:tab w:val="left" w:pos="1985"/>
+          <w:tab w:val="left" w:pos="4820"/>
+          <w:tab w:val="left" w:pos="5670"/>
+        </w:tabs>
+        <w:spacing w:after="0"/>
+        <w:rPr>
+          <w:rFonts w:ascii="Consolas" w:hAnsi="Consolas" w:cs="Consolas"/>
+          <w:b/>
+          <w:color w:val="000000" w:themeColor="text1"/>
+          <w:sz w:val="19"/>
+          <w:szCs w:val="19"/>
+        </w:rPr>
       </w:pPr>
       <w:r>
         <w:rPr>
@@ -1047,6 +1156,77 @@
         </w:rPr>
         <w:tab/>
       </w:r>
+    </w:p>
+    <w:p>
+      <w:pPr>
+        <w:tabs>
+          <w:tab w:val="left" w:pos="284"/>
+          <w:tab w:val="left" w:pos="709"/>
+          <w:tab w:val="left" w:pos="1134"/>
+          <w:tab w:val="left" w:pos="1560"/>
+          <w:tab w:val="left" w:pos="1985"/>
+          <w:tab w:val="left" w:pos="4820"/>
+          <w:tab w:val="left" w:pos="5670"/>
+        </w:tabs>
+        <w:spacing w:after="0"/>
+        <w:rPr>
+          <w:rFonts w:ascii="Consolas" w:hAnsi="Consolas" w:cs="Consolas"/>
+          <w:b/>
+          <w:color w:val="538135" w:themeColor="accent6" w:themeShade="BF"/>
+          <w:sz w:val="19"/>
+          <w:szCs w:val="19"/>
+        </w:rPr>
+      </w:pPr>
+      <w:r>
+        <w:rPr>
+          <w:rFonts w:ascii="Consolas" w:hAnsi="Consolas" w:cs="Consolas"/>
+          <w:b/>
+          <w:color w:val="000000" w:themeColor="text1"/>
+          <w:sz w:val="19"/>
+          <w:szCs w:val="19"/>
+        </w:rPr>
+        <w:tab/>
+      </w:r>
+      <w:r>
+        <w:rPr>
+          <w:rFonts w:ascii="Consolas" w:hAnsi="Consolas" w:cs="Consolas"/>
+          <w:b/>
+          <w:color w:val="ED7D31" w:themeColor="accent2"/>
+          <w:sz w:val="19"/>
+          <w:szCs w:val="19"/>
+        </w:rPr>
+        <w:t>|</w:t>
+      </w:r>
+      <w:r>
+        <w:rPr>
+          <w:rFonts w:ascii="Consolas" w:hAnsi="Consolas" w:cs="Consolas"/>
+          <w:b/>
+          <w:color w:val="000000" w:themeColor="text1"/>
+          <w:sz w:val="19"/>
+          <w:szCs w:val="19"/>
+        </w:rPr>
+        <w:tab/>
+      </w:r>
+      <w:r>
+        <w:rPr>
+          <w:rFonts w:ascii="Consolas" w:hAnsi="Consolas" w:cs="Consolas"/>
+          <w:b/>
+          <w:color w:val="000000" w:themeColor="text1"/>
+          <w:sz w:val="19"/>
+          <w:szCs w:val="19"/>
+        </w:rPr>
+        <w:tab/>
+      </w:r>
+      <w:r>
+        <w:rPr>
+          <w:rFonts w:ascii="Consolas" w:hAnsi="Consolas" w:cs="Consolas"/>
+          <w:b/>
+          <w:color w:val="000000" w:themeColor="text1"/>
+          <w:sz w:val="19"/>
+          <w:szCs w:val="19"/>
+        </w:rPr>
+        <w:tab/>
+      </w:r>
       <w:r>
         <w:rPr>
           <w:rFonts w:ascii="Consolas" w:hAnsi="Consolas" w:cs="Consolas"/>
@@ -1152,6 +1332,133 @@
           <w:szCs w:val="19"/>
         </w:rPr>
         <w:t>locked)</w:t>
+      </w:r>
+    </w:p>
+    <w:p>
+      <w:pPr>
+        <w:tabs>
+          <w:tab w:val="left" w:pos="284"/>
+          <w:tab w:val="left" w:pos="709"/>
+          <w:tab w:val="left" w:pos="1134"/>
+          <w:tab w:val="left" w:pos="1560"/>
+          <w:tab w:val="left" w:pos="1985"/>
+          <w:tab w:val="left" w:pos="4820"/>
+          <w:tab w:val="left" w:pos="5670"/>
+        </w:tabs>
+        <w:spacing w:after="0"/>
+        <w:rPr>
+          <w:rFonts w:ascii="Consolas" w:hAnsi="Consolas" w:cs="Consolas"/>
+          <w:b/>
+          <w:color w:val="538135" w:themeColor="accent6" w:themeShade="BF"/>
+          <w:sz w:val="19"/>
+          <w:szCs w:val="19"/>
+        </w:rPr>
+      </w:pPr>
+      <w:r>
+        <w:rPr>
+          <w:rFonts w:ascii="Consolas" w:hAnsi="Consolas" w:cs="Consolas"/>
+          <w:b/>
+          <w:color w:val="000000" w:themeColor="text1"/>
+          <w:sz w:val="19"/>
+          <w:szCs w:val="19"/>
+        </w:rPr>
+        <w:tab/>
+      </w:r>
+      <w:r>
+        <w:rPr>
+          <w:rFonts w:ascii="Consolas" w:hAnsi="Consolas" w:cs="Consolas"/>
+          <w:b/>
+          <w:color w:val="ED7D31" w:themeColor="accent2"/>
+          <w:sz w:val="19"/>
+          <w:szCs w:val="19"/>
+        </w:rPr>
+        <w:t>|</w:t>
+      </w:r>
+      <w:r>
+        <w:rPr>
+          <w:rFonts w:ascii="Consolas" w:hAnsi="Consolas" w:cs="Consolas"/>
+          <w:b/>
+          <w:color w:val="000000" w:themeColor="text1"/>
+          <w:sz w:val="19"/>
+          <w:szCs w:val="19"/>
+        </w:rPr>
+        <w:tab/>
+      </w:r>
+      <w:r>
+        <w:rPr>
+          <w:rFonts w:ascii="Consolas" w:hAnsi="Consolas" w:cs="Consolas"/>
+          <w:b/>
+          <w:color w:val="000000" w:themeColor="text1"/>
+          <w:sz w:val="19"/>
+          <w:szCs w:val="19"/>
+        </w:rPr>
+        <w:tab/>
+      </w:r>
+      <w:r>
+        <w:rPr>
+          <w:rFonts w:ascii="Consolas" w:hAnsi="Consolas" w:cs="Consolas"/>
+          <w:b/>
+          <w:color w:val="000000" w:themeColor="text1"/>
+          <w:sz w:val="19"/>
+          <w:szCs w:val="19"/>
+        </w:rPr>
+        <w:tab/>
+      </w:r>
+      <w:r>
+        <w:rPr>
+          <w:rFonts w:ascii="Consolas" w:hAnsi="Consolas" w:cs="Consolas"/>
+          <w:color w:val="002060"/>
+          <w:sz w:val="19"/>
+          <w:szCs w:val="19"/>
+        </w:rPr>
+        <w:t>node</w:t>
+      </w:r>
+      <w:r>
+        <w:rPr>
+          <w:rFonts w:ascii="Consolas" w:hAnsi="Consolas" w:cs="Consolas"/>
+          <w:color w:val="0070C0"/>
+          <w:sz w:val="19"/>
+          <w:szCs w:val="19"/>
+        </w:rPr>
+        <w:t>-</w:t>
+      </w:r>
+      <w:r>
+        <w:rPr>
+          <w:rFonts w:ascii="Consolas" w:hAnsi="Consolas" w:cs="Consolas"/>
+          <w:color w:val="000000" w:themeColor="text1"/>
+          <w:sz w:val="19"/>
+          <w:szCs w:val="19"/>
+        </w:rPr>
+        <w:t>&gt;</w:t>
+      </w:r>
+      <w:r>
+        <w:rPr>
+          <w:rFonts w:ascii="Consolas" w:hAnsi="Consolas" w:cs="Consolas"/>
+          <w:b/>
+          <w:color w:val="FF0000"/>
+          <w:sz w:val="19"/>
+          <w:szCs w:val="19"/>
+        </w:rPr>
+        <w:t>releaseLock();</w:t>
+      </w:r>
+      <w:r>
+        <w:rPr>
+          <w:rFonts w:ascii="Consolas" w:hAnsi="Consolas" w:cs="Consolas"/>
+          <w:color w:val="000000" w:themeColor="text1"/>
+          <w:sz w:val="19"/>
+          <w:szCs w:val="19"/>
+        </w:rPr>
+        <w:tab/>
+      </w:r>
+      <w:r>
+        <w:rPr>
+          <w:rFonts w:ascii="Consolas" w:hAnsi="Consolas" w:cs="Consolas"/>
+          <w:b/>
+          <w:color w:val="538135" w:themeColor="accent6" w:themeShade="BF"/>
+          <w:sz w:val="19"/>
+          <w:szCs w:val="19"/>
+        </w:rPr>
+        <w:t>// release lock</w:t>
       </w:r>
     </w:p>
     <w:p>
@@ -1215,78 +1522,11 @@
       <w:r>
         <w:rPr>
           <w:rFonts w:ascii="Consolas" w:hAnsi="Consolas" w:cs="Consolas"/>
-          <w:b/>
-          <w:color w:val="000000" w:themeColor="text1"/>
-          <w:sz w:val="19"/>
-          <w:szCs w:val="19"/>
-        </w:rPr>
-        <w:tab/>
-      </w:r>
-      <w:r>
-        <w:rPr>
-          <w:rFonts w:ascii="Consolas" w:hAnsi="Consolas" w:cs="Consolas"/>
-          <w:color w:val="002060"/>
-          <w:sz w:val="19"/>
-          <w:szCs w:val="19"/>
-        </w:rPr>
-        <w:t>node</w:t>
-      </w:r>
-      <w:r>
-        <w:rPr>
-          <w:rFonts w:ascii="Consolas" w:hAnsi="Consolas" w:cs="Consolas"/>
-          <w:color w:val="0070C0"/>
-          <w:sz w:val="19"/>
-          <w:szCs w:val="19"/>
-        </w:rPr>
-        <w:t>-</w:t>
-      </w:r>
-      <w:r>
-        <w:rPr>
-          <w:rFonts w:ascii="Consolas" w:hAnsi="Consolas" w:cs="Consolas"/>
-          <w:color w:val="000000" w:themeColor="text1"/>
-          <w:sz w:val="19"/>
-          <w:szCs w:val="19"/>
-        </w:rPr>
-        <w:t>&gt;</w:t>
-      </w:r>
-      <w:r>
-        <w:rPr>
-          <w:rFonts w:ascii="Consolas" w:hAnsi="Consolas" w:cs="Consolas"/>
-          <w:b/>
-          <w:color w:val="FF0000"/>
-          <w:sz w:val="19"/>
-          <w:szCs w:val="19"/>
-        </w:rPr>
-        <w:t>release</w:t>
-      </w:r>
-      <w:r>
-        <w:rPr>
-          <w:rFonts w:ascii="Consolas" w:hAnsi="Consolas" w:cs="Consolas"/>
-          <w:b/>
-          <w:color w:val="FF0000"/>
-          <w:sz w:val="19"/>
-          <w:szCs w:val="19"/>
-        </w:rPr>
-        <w:t>Lock();</w:t>
-      </w:r>
-      <w:r>
-        <w:rPr>
-          <w:rFonts w:ascii="Consolas" w:hAnsi="Consolas" w:cs="Consolas"/>
-          <w:color w:val="000000" w:themeColor="text1"/>
-          <w:sz w:val="19"/>
-          <w:szCs w:val="19"/>
-        </w:rPr>
-        <w:tab/>
-      </w:r>
-      <w:r>
-        <w:rPr>
-          <w:rFonts w:ascii="Consolas" w:hAnsi="Consolas" w:cs="Consolas"/>
-          <w:b/>
-          <w:color w:val="538135" w:themeColor="accent6" w:themeShade="BF"/>
-          <w:sz w:val="19"/>
-          <w:szCs w:val="19"/>
-        </w:rPr>
-        <w:t>// release lock</w:t>
+          <w:color w:val="000000" w:themeColor="text1"/>
+          <w:sz w:val="19"/>
+          <w:szCs w:val="19"/>
+        </w:rPr>
+        <w:t>}</w:t>
       </w:r>
     </w:p>
     <w:p>
@@ -1331,30 +1571,86 @@
         <w:rPr>
           <w:rFonts w:ascii="Consolas" w:hAnsi="Consolas" w:cs="Consolas"/>
           <w:b/>
-          <w:color w:val="000000" w:themeColor="text1"/>
-          <w:sz w:val="19"/>
-          <w:szCs w:val="19"/>
-        </w:rPr>
-        <w:tab/>
-      </w:r>
-      <w:r>
-        <w:rPr>
-          <w:rFonts w:ascii="Consolas" w:hAnsi="Consolas" w:cs="Consolas"/>
-          <w:b/>
-          <w:color w:val="000000" w:themeColor="text1"/>
-          <w:sz w:val="19"/>
-          <w:szCs w:val="19"/>
-        </w:rPr>
-        <w:tab/>
-      </w:r>
-      <w:r>
-        <w:rPr>
-          <w:rFonts w:ascii="Consolas" w:hAnsi="Consolas" w:cs="Consolas"/>
-          <w:color w:val="000000" w:themeColor="text1"/>
-          <w:sz w:val="19"/>
-          <w:szCs w:val="19"/>
-        </w:rPr>
-        <w:t>}</w:t>
+          <w:color w:val="ED7D31" w:themeColor="accent2"/>
+          <w:sz w:val="19"/>
+          <w:szCs w:val="19"/>
+        </w:rPr>
+        <w:tab/>
+      </w:r>
+      <w:r>
+        <w:rPr>
+          <w:rFonts w:ascii="Consolas" w:hAnsi="Consolas" w:cs="Consolas"/>
+          <w:b/>
+          <w:color w:val="ED7D31" w:themeColor="accent2"/>
+          <w:sz w:val="19"/>
+          <w:szCs w:val="19"/>
+        </w:rPr>
+        <w:tab/>
+      </w:r>
+      <w:r>
+        <w:rPr>
+          <w:rFonts w:ascii="Consolas" w:hAnsi="Consolas" w:cs="Consolas"/>
+          <w:i/>
+          <w:color w:val="000000" w:themeColor="text1"/>
+          <w:sz w:val="19"/>
+          <w:szCs w:val="19"/>
+        </w:rPr>
+        <w:t>result</w:t>
+      </w:r>
+      <w:r>
+        <w:rPr>
+          <w:rFonts w:ascii="Consolas" w:hAnsi="Consolas" w:cs="Consolas"/>
+          <w:b/>
+          <w:color w:val="7030A0"/>
+          <w:sz w:val="19"/>
+          <w:szCs w:val="19"/>
+        </w:rPr>
+        <w:t xml:space="preserve"> </w:t>
+      </w:r>
+      <w:r>
+        <w:rPr>
+          <w:rFonts w:ascii="Consolas" w:hAnsi="Consolas" w:cs="Consolas"/>
+          <w:b/>
+          <w:color w:val="7030A0"/>
+          <w:sz w:val="19"/>
+          <w:szCs w:val="19"/>
+        </w:rPr>
+        <w:t xml:space="preserve">= </w:t>
+      </w:r>
+      <w:r>
+        <w:rPr>
+          <w:rFonts w:ascii="Consolas" w:hAnsi="Consolas" w:cs="Consolas"/>
+          <w:b/>
+          <w:sz w:val="19"/>
+          <w:szCs w:val="19"/>
+        </w:rPr>
+        <w:t>playRandom</w:t>
+      </w:r>
+      <w:r>
+        <w:rPr>
+          <w:rFonts w:ascii="Consolas" w:hAnsi="Consolas" w:cs="Consolas"/>
+          <w:sz w:val="19"/>
+          <w:szCs w:val="19"/>
+        </w:rPr>
+        <w:t>(</w:t>
+      </w:r>
+      <w:r>
+        <w:rPr>
+          <w:rFonts w:ascii="Consolas" w:hAnsi="Consolas" w:cs="Consolas"/>
+          <w:color w:val="002060"/>
+          <w:sz w:val="19"/>
+          <w:szCs w:val="19"/>
+        </w:rPr>
+        <w:t>node</w:t>
+      </w:r>
+      <w:r>
+        <w:rPr>
+          <w:rFonts w:ascii="Consolas" w:hAnsi="Consolas" w:cs="Consolas"/>
+          <w:color w:val="000000" w:themeColor="text1"/>
+          <w:sz w:val="19"/>
+          <w:szCs w:val="19"/>
+        </w:rPr>
+        <w:t>)</w:t>
       </w:r>
     </w:p>
     <w:p>
@@ -1399,37 +1695,16 @@
         <w:rPr>
           <w:rFonts w:ascii="Consolas" w:hAnsi="Consolas" w:cs="Consolas"/>
           <w:b/>
-          <w:color w:val="ED7D31" w:themeColor="accent2"/>
-          <w:sz w:val="19"/>
-          <w:szCs w:val="19"/>
-        </w:rPr>
-        <w:tab/>
-      </w:r>
-      <w:r>
-        <w:rPr>
-          <w:rFonts w:ascii="Consolas" w:hAnsi="Consolas" w:cs="Consolas"/>
-          <w:b/>
-          <w:color w:val="ED7D31" w:themeColor="accent2"/>
-          <w:sz w:val="19"/>
-          <w:szCs w:val="19"/>
-        </w:rPr>
-        <w:tab/>
-      </w:r>
-      <w:r>
-        <w:rPr>
-          <w:rFonts w:ascii="Consolas" w:hAnsi="Consolas" w:cs="Consolas"/>
-          <w:i/>
-          <w:color w:val="000000" w:themeColor="text1"/>
-          <w:sz w:val="19"/>
-          <w:szCs w:val="19"/>
-        </w:rPr>
-        <w:t>result</w:t>
-      </w:r>
-      <w:r>
-        <w:rPr>
-          <w:rFonts w:ascii="Consolas" w:hAnsi="Consolas" w:cs="Consolas"/>
-          <w:b/>
-          <w:color w:val="7030A0"/>
+          <w:color w:val="000000" w:themeColor="text1"/>
+          <w:sz w:val="19"/>
+          <w:szCs w:val="19"/>
+        </w:rPr>
+        <w:tab/>
+      </w:r>
+      <w:r>
+        <w:rPr>
+          <w:rFonts w:ascii="Consolas" w:hAnsi="Consolas" w:cs="Consolas"/>
+          <w:color w:val="000000" w:themeColor="text1"/>
           <w:sz w:val="19"/>
           <w:szCs w:val="19"/>
         </w:rPr>
@@ -1438,47 +1713,12 @@
       <w:r>
         <w:rPr>
           <w:rFonts w:ascii="Consolas" w:hAnsi="Consolas" w:cs="Consolas"/>
-          <w:b/>
-          <w:color w:val="7030A0"/>
-          <w:sz w:val="19"/>
-          <w:szCs w:val="19"/>
-        </w:rPr>
-        <w:t xml:space="preserve">= </w:t>
-      </w:r>
-      <w:r>
-        <w:rPr>
-          <w:rFonts w:ascii="Consolas" w:hAnsi="Consolas" w:cs="Consolas"/>
-          <w:b/>
-          <w:sz w:val="19"/>
-          <w:szCs w:val="19"/>
-        </w:rPr>
-        <w:t>playRandom</w:t>
-      </w:r>
-      <w:r>
-        <w:rPr>
-          <w:rFonts w:ascii="Consolas" w:hAnsi="Consolas" w:cs="Consolas"/>
-          <w:sz w:val="19"/>
-          <w:szCs w:val="19"/>
-        </w:rPr>
-        <w:t>(</w:t>
-      </w:r>
-      <w:r>
-        <w:rPr>
-          <w:rFonts w:ascii="Consolas" w:hAnsi="Consolas" w:cs="Consolas"/>
-          <w:color w:val="002060"/>
-          <w:sz w:val="19"/>
-          <w:szCs w:val="19"/>
-        </w:rPr>
-        <w:t>node</w:t>
-      </w:r>
-      <w:r>
-        <w:rPr>
-          <w:rFonts w:ascii="Consolas" w:hAnsi="Consolas" w:cs="Consolas"/>
-          <w:color w:val="000000" w:themeColor="text1"/>
-          <w:sz w:val="19"/>
-          <w:szCs w:val="19"/>
-        </w:rPr>
-        <w:t>)</w:t>
+          <w:color w:val="000000" w:themeColor="text1"/>
+          <w:sz w:val="19"/>
+          <w:szCs w:val="19"/>
+        </w:rPr>
+        <w:tab/>
+        <w:t>[…]</w:t>
       </w:r>
     </w:p>
     <w:p>
@@ -1532,21 +1772,50 @@
       <w:r>
         <w:rPr>
           <w:rFonts w:ascii="Consolas" w:hAnsi="Consolas" w:cs="Consolas"/>
-          <w:color w:val="000000" w:themeColor="text1"/>
-          <w:sz w:val="19"/>
-          <w:szCs w:val="19"/>
-        </w:rPr>
-        <w:t xml:space="preserve"> </w:t>
-      </w:r>
-      <w:r>
-        <w:rPr>
-          <w:rFonts w:ascii="Consolas" w:hAnsi="Consolas" w:cs="Consolas"/>
-          <w:color w:val="000000" w:themeColor="text1"/>
-          <w:sz w:val="19"/>
-          <w:szCs w:val="19"/>
-        </w:rPr>
-        <w:tab/>
-        <w:t>[…]</w:t>
+          <w:b/>
+          <w:color w:val="000000" w:themeColor="text1"/>
+          <w:sz w:val="19"/>
+          <w:szCs w:val="19"/>
+        </w:rPr>
+        <w:tab/>
+      </w:r>
+      <w:r>
+        <w:rPr>
+          <w:rFonts w:ascii="Consolas" w:hAnsi="Consolas" w:cs="Consolas"/>
+          <w:b/>
+          <w:color w:val="000000" w:themeColor="text1"/>
+          <w:sz w:val="19"/>
+          <w:szCs w:val="19"/>
+        </w:rPr>
+        <w:t>update</w:t>
+      </w:r>
+      <w:r>
+        <w:rPr>
+          <w:rFonts w:ascii="Consolas" w:hAnsi="Consolas" w:cs="Consolas"/>
+          <w:color w:val="000000" w:themeColor="text1"/>
+          <w:sz w:val="19"/>
+          <w:szCs w:val="19"/>
+        </w:rPr>
+        <w:t>(</w:t>
+      </w:r>
+      <w:r>
+        <w:rPr>
+          <w:rFonts w:ascii="Consolas" w:hAnsi="Consolas" w:cs="Consolas"/>
+          <w:i/>
+          <w:color w:val="000000" w:themeColor="text1"/>
+          <w:sz w:val="19"/>
+          <w:szCs w:val="19"/>
+        </w:rPr>
+        <w:t>result</w:t>
+      </w:r>
+      <w:r>
+        <w:rPr>
+          <w:rFonts w:ascii="Consolas" w:hAnsi="Consolas" w:cs="Consolas"/>
+          <w:color w:val="000000" w:themeColor="text1"/>
+          <w:sz w:val="19"/>
+          <w:szCs w:val="19"/>
+        </w:rPr>
+        <w:t>);</w:t>
       </w:r>
     </w:p>
     <w:p>
@@ -1600,53 +1869,12 @@
       <w:r>
         <w:rPr>
           <w:rFonts w:ascii="Consolas" w:hAnsi="Consolas" w:cs="Consolas"/>
-          <w:b/>
-          <w:color w:val="000000" w:themeColor="text1"/>
-          <w:sz w:val="19"/>
-          <w:szCs w:val="19"/>
-        </w:rPr>
-        <w:tab/>
-      </w:r>
-      <w:r>
-        <w:rPr>
-          <w:rFonts w:ascii="Consolas" w:hAnsi="Consolas" w:cs="Consolas"/>
-          <w:b/>
-          <w:color w:val="000000" w:themeColor="text1"/>
-          <w:sz w:val="19"/>
-          <w:szCs w:val="19"/>
-        </w:rPr>
-        <w:t>update</w:t>
-      </w:r>
-      <w:r>
-        <w:rPr>
-          <w:rFonts w:ascii="Consolas" w:hAnsi="Consolas" w:cs="Consolas"/>
-          <w:color w:val="000000" w:themeColor="text1"/>
-          <w:sz w:val="19"/>
-          <w:szCs w:val="19"/>
-        </w:rPr>
-        <w:t>(</w:t>
-      </w:r>
-      <w:r>
-        <w:rPr>
-          <w:rFonts w:ascii="Consolas" w:hAnsi="Consolas" w:cs="Consolas"/>
-          <w:i/>
-          <w:color w:val="000000" w:themeColor="text1"/>
-          <w:sz w:val="19"/>
-          <w:szCs w:val="19"/>
-        </w:rPr>
-        <w:t>result</w:t>
-      </w:r>
-      <w:r>
-        <w:rPr>
-          <w:rFonts w:ascii="Consolas" w:hAnsi="Consolas" w:cs="Consolas"/>
-          <w:color w:val="000000" w:themeColor="text1"/>
-          <w:sz w:val="19"/>
-          <w:szCs w:val="19"/>
-        </w:rPr>
-        <w:t>);</w:t>
-      </w:r>
-      <w:bookmarkStart w:id="0" w:name="_GoBack"/>
-      <w:bookmarkEnd w:id="0"/>
+          <w:color w:val="000000" w:themeColor="text1"/>
+          <w:sz w:val="19"/>
+          <w:szCs w:val="19"/>
+        </w:rPr>
+        <w:t>}</w:t>
+      </w:r>
     </w:p>
     <w:p>
       <w:pPr>
@@ -1669,36 +1897,6 @@
       <w:r>
         <w:rPr>
           <w:rFonts w:ascii="Consolas" w:hAnsi="Consolas" w:cs="Consolas"/>
-          <w:b/>
-          <w:color w:val="000000" w:themeColor="text1"/>
-          <w:sz w:val="19"/>
-          <w:szCs w:val="19"/>
-        </w:rPr>
-        <w:tab/>
-      </w:r>
-      <w:r>
-        <w:rPr>
-          <w:rFonts w:ascii="Consolas" w:hAnsi="Consolas" w:cs="Consolas"/>
-          <w:b/>
-          <w:color w:val="ED7D31" w:themeColor="accent2"/>
-          <w:sz w:val="19"/>
-          <w:szCs w:val="19"/>
-        </w:rPr>
-        <w:t>|</w:t>
-      </w:r>
-      <w:r>
-        <w:rPr>
-          <w:rFonts w:ascii="Consolas" w:hAnsi="Consolas" w:cs="Consolas"/>
-          <w:b/>
-          <w:color w:val="000000" w:themeColor="text1"/>
-          <w:sz w:val="19"/>
-          <w:szCs w:val="19"/>
-        </w:rPr>
-        <w:tab/>
-      </w:r>
-      <w:r>
-        <w:rPr>
-          <w:rFonts w:ascii="Consolas" w:hAnsi="Consolas" w:cs="Consolas"/>
           <w:color w:val="000000" w:themeColor="text1"/>
           <w:sz w:val="19"/>
           <w:szCs w:val="19"/>
@@ -1719,20 +1917,12 @@
         <w:spacing w:after="0"/>
         <w:rPr>
           <w:rFonts w:ascii="Consolas" w:hAnsi="Consolas" w:cs="Consolas"/>
-          <w:color w:val="000000" w:themeColor="text1"/>
-          <w:sz w:val="19"/>
-          <w:szCs w:val="19"/>
-        </w:rPr>
-      </w:pPr>
-      <w:r>
-        <w:rPr>
-          <w:rFonts w:ascii="Consolas" w:hAnsi="Consolas" w:cs="Consolas"/>
-          <w:color w:val="000000" w:themeColor="text1"/>
-          <w:sz w:val="19"/>
-          <w:szCs w:val="19"/>
-        </w:rPr>
-        <w:t>}</w:t>
-      </w:r>
+          <w:b/>
+          <w:color w:val="538135" w:themeColor="accent6" w:themeShade="BF"/>
+          <w:sz w:val="19"/>
+          <w:szCs w:val="19"/>
+        </w:rPr>
+      </w:pPr>
     </w:p>
     <w:p>
       <w:pPr>
@@ -1813,26 +2003,8 @@
           <w:szCs w:val="19"/>
         </w:rPr>
       </w:pPr>
-    </w:p>
-    <w:p>
-      <w:pPr>
-        <w:tabs>
-          <w:tab w:val="left" w:pos="284"/>
-          <w:tab w:val="left" w:pos="709"/>
-          <w:tab w:val="left" w:pos="1134"/>
-          <w:tab w:val="left" w:pos="1560"/>
-          <w:tab w:val="left" w:pos="4820"/>
-          <w:tab w:val="left" w:pos="5670"/>
-        </w:tabs>
-        <w:spacing w:after="0"/>
-        <w:rPr>
-          <w:rFonts w:ascii="Consolas" w:hAnsi="Consolas" w:cs="Consolas"/>
-          <w:b/>
-          <w:color w:val="538135" w:themeColor="accent6" w:themeShade="BF"/>
-          <w:sz w:val="19"/>
-          <w:szCs w:val="19"/>
-        </w:rPr>
-      </w:pPr>
+      <w:bookmarkStart w:id="0" w:name="_GoBack"/>
+      <w:bookmarkEnd w:id="0"/>
     </w:p>
     <w:p>
       <w:pPr>

</xml_diff>